<commit_message>
añadido catch en los fetch
</commit_message>
<xml_diff>
--- a/alumnos con validacion y subir imagenes.docx
+++ b/alumnos con validacion y subir imagenes.docx
@@ -173,20 +173,37 @@
           </wp:inline>
         </w:drawing>
       </w:r>
-      <w:r>
-        <w:drawing>
-          <wp:inline distT="0" distB="0" distL="114300" distR="114300">
-            <wp:extent cx="5265420" cy="1539240"/>
-            <wp:effectExtent l="0" t="0" r="11430" b="3810"/>
-            <wp:docPr id="16" name="Imagen 16"/>
-            <wp:cNvGraphicFramePr>
-              <a:graphicFrameLocks xmlns:a="http://schemas.openxmlformats.org/drawingml/2006/main" noChangeAspect="1"/>
-            </wp:cNvGraphicFramePr>
-            <a:graphic xmlns:a="http://schemas.openxmlformats.org/drawingml/2006/main">
-              <a:graphicData uri="http://schemas.openxmlformats.org/drawingml/2006/picture">
-                <pic:pic xmlns:pic="http://schemas.openxmlformats.org/drawingml/2006/picture">
-                  <pic:nvPicPr>
-                    <pic:cNvPr id="16" name="Imagen 16"/>
+    </w:p>
+    <w:p>
+      <w:pPr>
+        <w:rPr>
+          <w:rFonts w:hint="default"/>
+          <w:lang w:val="es-ES"/>
+        </w:rPr>
+      </w:pPr>
+      <w:r>
+        <w:rPr>
+          <w:rFonts w:hint="default"/>
+          <w:lang w:val="es-ES"/>
+        </w:rPr>
+        <w:t>Cargar todos</w:t>
+      </w:r>
+    </w:p>
+    <w:p>
+      <w:r>
+        <w:drawing>
+          <wp:inline distT="0" distB="0" distL="114300" distR="114300">
+            <wp:extent cx="5269865" cy="1061085"/>
+            <wp:effectExtent l="0" t="0" r="6985" b="5715"/>
+            <wp:docPr id="18" name="Imagen 1"/>
+            <wp:cNvGraphicFramePr>
+              <a:graphicFrameLocks xmlns:a="http://schemas.openxmlformats.org/drawingml/2006/main" noChangeAspect="1"/>
+            </wp:cNvGraphicFramePr>
+            <a:graphic xmlns:a="http://schemas.openxmlformats.org/drawingml/2006/main">
+              <a:graphicData uri="http://schemas.openxmlformats.org/drawingml/2006/picture">
+                <pic:pic xmlns:pic="http://schemas.openxmlformats.org/drawingml/2006/picture">
+                  <pic:nvPicPr>
+                    <pic:cNvPr id="18" name="Imagen 1"/>
                     <pic:cNvPicPr>
                       <a:picLocks noChangeAspect="1"/>
                     </pic:cNvPicPr>
@@ -200,67 +217,7 @@
                   <pic:spPr>
                     <a:xfrm>
                       <a:off x="0" y="0"/>
-                      <a:ext cx="5265420" cy="1539240"/>
-                    </a:xfrm>
-                    <a:prstGeom prst="rect">
-                      <a:avLst/>
-                    </a:prstGeom>
-                    <a:noFill/>
-                    <a:ln>
-                      <a:noFill/>
-                    </a:ln>
-                  </pic:spPr>
-                </pic:pic>
-              </a:graphicData>
-            </a:graphic>
-          </wp:inline>
-        </w:drawing>
-      </w:r>
-    </w:p>
-    <w:p>
-      <w:pPr>
-        <w:rPr>
-          <w:rFonts w:hint="default"/>
-          <w:lang w:val="es-ES"/>
-        </w:rPr>
-      </w:pPr>
-      <w:r>
-        <w:rPr>
-          <w:rFonts w:hint="default"/>
-          <w:lang w:val="es-ES"/>
-        </w:rPr>
-        <w:t>Cargar todos</w:t>
-      </w:r>
-    </w:p>
-    <w:p>
-      <w:r>
-        <w:drawing>
-          <wp:inline distT="0" distB="0" distL="114300" distR="114300">
-            <wp:extent cx="5257165" cy="1306830"/>
-            <wp:effectExtent l="0" t="0" r="635" b="7620"/>
-            <wp:docPr id="3" name="Imagen 3"/>
-            <wp:cNvGraphicFramePr>
-              <a:graphicFrameLocks xmlns:a="http://schemas.openxmlformats.org/drawingml/2006/main" noChangeAspect="1"/>
-            </wp:cNvGraphicFramePr>
-            <a:graphic xmlns:a="http://schemas.openxmlformats.org/drawingml/2006/main">
-              <a:graphicData uri="http://schemas.openxmlformats.org/drawingml/2006/picture">
-                <pic:pic xmlns:pic="http://schemas.openxmlformats.org/drawingml/2006/picture">
-                  <pic:nvPicPr>
-                    <pic:cNvPr id="3" name="Imagen 3"/>
-                    <pic:cNvPicPr>
-                      <a:picLocks noChangeAspect="1"/>
-                    </pic:cNvPicPr>
-                  </pic:nvPicPr>
-                  <pic:blipFill>
-                    <a:blip r:embed="rId8"/>
-                    <a:stretch>
-                      <a:fillRect/>
-                    </a:stretch>
-                  </pic:blipFill>
-                  <pic:spPr>
-                    <a:xfrm>
-                      <a:off x="0" y="0"/>
-                      <a:ext cx="5257165" cy="1306830"/>
+                      <a:ext cx="5269865" cy="1061085"/>
                     </a:xfrm>
                     <a:prstGeom prst="rect">
                       <a:avLst/>
@@ -313,7 +270,7 @@
                     </pic:cNvPicPr>
                   </pic:nvPicPr>
                   <pic:blipFill>
-                    <a:blip r:embed="rId9"/>
+                    <a:blip r:embed="rId8"/>
                     <a:stretch>
                       <a:fillRect/>
                     </a:stretch>
@@ -356,6 +313,54 @@
                     </pic:cNvPicPr>
                   </pic:nvPicPr>
                   <pic:blipFill>
+                    <a:blip r:embed="rId9"/>
+                    <a:stretch>
+                      <a:fillRect/>
+                    </a:stretch>
+                  </pic:blipFill>
+                  <pic:spPr>
+                    <a:xfrm>
+                      <a:off x="0" y="0"/>
+                      <a:ext cx="2559685" cy="313055"/>
+                    </a:xfrm>
+                    <a:prstGeom prst="rect">
+                      <a:avLst/>
+                    </a:prstGeom>
+                    <a:noFill/>
+                    <a:ln>
+                      <a:noFill/>
+                    </a:ln>
+                  </pic:spPr>
+                </pic:pic>
+              </a:graphicData>
+            </a:graphic>
+          </wp:inline>
+        </w:drawing>
+      </w:r>
+    </w:p>
+    <w:p/>
+    <w:p/>
+    <w:p/>
+    <w:p>
+      <w:r>
+        <w:drawing>
+          <wp:inline distT="0" distB="0" distL="114300" distR="114300">
+            <wp:extent cx="5261610" cy="1270635"/>
+            <wp:effectExtent l="0" t="0" r="15240" b="5715"/>
+            <wp:docPr id="19" name="Imagen 2"/>
+            <wp:cNvGraphicFramePr>
+              <a:graphicFrameLocks xmlns:a="http://schemas.openxmlformats.org/drawingml/2006/main" noChangeAspect="1"/>
+            </wp:cNvGraphicFramePr>
+            <a:graphic xmlns:a="http://schemas.openxmlformats.org/drawingml/2006/main">
+              <a:graphicData uri="http://schemas.openxmlformats.org/drawingml/2006/picture">
+                <pic:pic xmlns:pic="http://schemas.openxmlformats.org/drawingml/2006/picture">
+                  <pic:nvPicPr>
+                    <pic:cNvPr id="19" name="Imagen 2"/>
+                    <pic:cNvPicPr>
+                      <a:picLocks noChangeAspect="1"/>
+                    </pic:cNvPicPr>
+                  </pic:nvPicPr>
+                  <pic:blipFill>
                     <a:blip r:embed="rId10"/>
                     <a:stretch>
                       <a:fillRect/>
@@ -364,55 +369,7 @@
                   <pic:spPr>
                     <a:xfrm>
                       <a:off x="0" y="0"/>
-                      <a:ext cx="2559685" cy="313055"/>
-                    </a:xfrm>
-                    <a:prstGeom prst="rect">
-                      <a:avLst/>
-                    </a:prstGeom>
-                    <a:noFill/>
-                    <a:ln>
-                      <a:noFill/>
-                    </a:ln>
-                  </pic:spPr>
-                </pic:pic>
-              </a:graphicData>
-            </a:graphic>
-          </wp:inline>
-        </w:drawing>
-      </w:r>
-    </w:p>
-    <w:p/>
-    <w:p/>
-    <w:p/>
-    <w:p>
-      <w:r>
-        <w:drawing>
-          <wp:inline distT="0" distB="0" distL="114300" distR="114300">
-            <wp:extent cx="5269865" cy="905510"/>
-            <wp:effectExtent l="0" t="0" r="6985" b="8890"/>
-            <wp:docPr id="6" name="Imagen 6"/>
-            <wp:cNvGraphicFramePr>
-              <a:graphicFrameLocks xmlns:a="http://schemas.openxmlformats.org/drawingml/2006/main" noChangeAspect="1"/>
-            </wp:cNvGraphicFramePr>
-            <a:graphic xmlns:a="http://schemas.openxmlformats.org/drawingml/2006/main">
-              <a:graphicData uri="http://schemas.openxmlformats.org/drawingml/2006/picture">
-                <pic:pic xmlns:pic="http://schemas.openxmlformats.org/drawingml/2006/picture">
-                  <pic:nvPicPr>
-                    <pic:cNvPr id="6" name="Imagen 6"/>
-                    <pic:cNvPicPr>
-                      <a:picLocks noChangeAspect="1"/>
-                    </pic:cNvPicPr>
-                  </pic:nvPicPr>
-                  <pic:blipFill>
-                    <a:blip r:embed="rId11"/>
-                    <a:stretch>
-                      <a:fillRect/>
-                    </a:stretch>
-                  </pic:blipFill>
-                  <pic:spPr>
-                    <a:xfrm>
-                      <a:off x="0" y="0"/>
-                      <a:ext cx="5269865" cy="905510"/>
+                      <a:ext cx="5261610" cy="1270635"/>
                     </a:xfrm>
                     <a:prstGeom prst="rect">
                       <a:avLst/>
@@ -470,6 +427,66 @@
                     </pic:cNvPicPr>
                   </pic:nvPicPr>
                   <pic:blipFill>
+                    <a:blip r:embed="rId11"/>
+                    <a:stretch>
+                      <a:fillRect/>
+                    </a:stretch>
+                  </pic:blipFill>
+                  <pic:spPr>
+                    <a:xfrm>
+                      <a:off x="0" y="0"/>
+                      <a:ext cx="3881755" cy="2766695"/>
+                    </a:xfrm>
+                    <a:prstGeom prst="rect">
+                      <a:avLst/>
+                    </a:prstGeom>
+                    <a:noFill/>
+                    <a:ln>
+                      <a:noFill/>
+                    </a:ln>
+                  </pic:spPr>
+                </pic:pic>
+              </a:graphicData>
+            </a:graphic>
+          </wp:inline>
+        </w:drawing>
+      </w:r>
+    </w:p>
+    <w:p>
+      <w:pPr>
+        <w:rPr>
+          <w:rFonts w:hint="default"/>
+          <w:lang w:val="es-ES"/>
+        </w:rPr>
+      </w:pPr>
+      <w:r>
+        <w:rPr>
+          <w:rFonts w:hint="default"/>
+          <w:lang w:val="es-ES"/>
+        </w:rPr>
+        <w:t>Modificar</w:t>
+      </w:r>
+    </w:p>
+    <w:p>
+      <w:r>
+        <w:drawing>
+          <wp:inline distT="0" distB="0" distL="114300" distR="114300">
+            <wp:extent cx="2501265" cy="1953260"/>
+            <wp:effectExtent l="0" t="0" r="13335" b="8890"/>
+            <wp:docPr id="20" name="Imagen 3"/>
+            <wp:cNvGraphicFramePr>
+              <a:graphicFrameLocks xmlns:a="http://schemas.openxmlformats.org/drawingml/2006/main" noChangeAspect="1"/>
+            </wp:cNvGraphicFramePr>
+            <a:graphic xmlns:a="http://schemas.openxmlformats.org/drawingml/2006/main">
+              <a:graphicData uri="http://schemas.openxmlformats.org/drawingml/2006/picture">
+                <pic:pic xmlns:pic="http://schemas.openxmlformats.org/drawingml/2006/picture">
+                  <pic:nvPicPr>
+                    <pic:cNvPr id="20" name="Imagen 3"/>
+                    <pic:cNvPicPr>
+                      <a:picLocks noChangeAspect="1"/>
+                    </pic:cNvPicPr>
+                  </pic:nvPicPr>
+                  <pic:blipFill>
                     <a:blip r:embed="rId12"/>
                     <a:stretch>
                       <a:fillRect/>
@@ -478,67 +495,7 @@
                   <pic:spPr>
                     <a:xfrm>
                       <a:off x="0" y="0"/>
-                      <a:ext cx="3881755" cy="2766695"/>
-                    </a:xfrm>
-                    <a:prstGeom prst="rect">
-                      <a:avLst/>
-                    </a:prstGeom>
-                    <a:noFill/>
-                    <a:ln>
-                      <a:noFill/>
-                    </a:ln>
-                  </pic:spPr>
-                </pic:pic>
-              </a:graphicData>
-            </a:graphic>
-          </wp:inline>
-        </w:drawing>
-      </w:r>
-    </w:p>
-    <w:p>
-      <w:pPr>
-        <w:rPr>
-          <w:rFonts w:hint="default"/>
-          <w:lang w:val="es-ES"/>
-        </w:rPr>
-      </w:pPr>
-      <w:r>
-        <w:rPr>
-          <w:rFonts w:hint="default"/>
-          <w:lang w:val="es-ES"/>
-        </w:rPr>
-        <w:t>Modificar</w:t>
-      </w:r>
-    </w:p>
-    <w:p>
-      <w:r>
-        <w:drawing>
-          <wp:inline distT="0" distB="0" distL="114300" distR="114300">
-            <wp:extent cx="2259330" cy="2062480"/>
-            <wp:effectExtent l="0" t="0" r="7620" b="13970"/>
-            <wp:docPr id="7" name="Imagen 7"/>
-            <wp:cNvGraphicFramePr>
-              <a:graphicFrameLocks xmlns:a="http://schemas.openxmlformats.org/drawingml/2006/main" noChangeAspect="1"/>
-            </wp:cNvGraphicFramePr>
-            <a:graphic xmlns:a="http://schemas.openxmlformats.org/drawingml/2006/main">
-              <a:graphicData uri="http://schemas.openxmlformats.org/drawingml/2006/picture">
-                <pic:pic xmlns:pic="http://schemas.openxmlformats.org/drawingml/2006/picture">
-                  <pic:nvPicPr>
-                    <pic:cNvPr id="7" name="Imagen 7"/>
-                    <pic:cNvPicPr>
-                      <a:picLocks noChangeAspect="1"/>
-                    </pic:cNvPicPr>
-                  </pic:nvPicPr>
-                  <pic:blipFill>
-                    <a:blip r:embed="rId13"/>
-                    <a:stretch>
-                      <a:fillRect/>
-                    </a:stretch>
-                  </pic:blipFill>
-                  <pic:spPr>
-                    <a:xfrm>
-                      <a:off x="0" y="0"/>
-                      <a:ext cx="2259330" cy="2062480"/>
+                      <a:ext cx="2501265" cy="1953260"/>
                     </a:xfrm>
                     <a:prstGeom prst="rect">
                       <a:avLst/>
@@ -573,6 +530,52 @@
                     </pic:cNvPicPr>
                   </pic:nvPicPr>
                   <pic:blipFill>
+                    <a:blip r:embed="rId13"/>
+                    <a:stretch>
+                      <a:fillRect/>
+                    </a:stretch>
+                  </pic:blipFill>
+                  <pic:spPr>
+                    <a:xfrm>
+                      <a:off x="0" y="0"/>
+                      <a:ext cx="2727960" cy="790575"/>
+                    </a:xfrm>
+                    <a:prstGeom prst="rect">
+                      <a:avLst/>
+                    </a:prstGeom>
+                    <a:noFill/>
+                    <a:ln>
+                      <a:noFill/>
+                    </a:ln>
+                  </pic:spPr>
+                </pic:pic>
+              </a:graphicData>
+            </a:graphic>
+          </wp:inline>
+        </w:drawing>
+      </w:r>
+    </w:p>
+    <w:p/>
+    <w:p>
+      <w:r>
+        <w:drawing>
+          <wp:inline distT="0" distB="0" distL="114300" distR="114300">
+            <wp:extent cx="3919220" cy="909320"/>
+            <wp:effectExtent l="0" t="0" r="5080" b="5080"/>
+            <wp:docPr id="21" name="Imagen 4"/>
+            <wp:cNvGraphicFramePr>
+              <a:graphicFrameLocks xmlns:a="http://schemas.openxmlformats.org/drawingml/2006/main" noChangeAspect="1"/>
+            </wp:cNvGraphicFramePr>
+            <a:graphic xmlns:a="http://schemas.openxmlformats.org/drawingml/2006/main">
+              <a:graphicData uri="http://schemas.openxmlformats.org/drawingml/2006/picture">
+                <pic:pic xmlns:pic="http://schemas.openxmlformats.org/drawingml/2006/picture">
+                  <pic:nvPicPr>
+                    <pic:cNvPr id="21" name="Imagen 4"/>
+                    <pic:cNvPicPr>
+                      <a:picLocks noChangeAspect="1"/>
+                    </pic:cNvPicPr>
+                  </pic:nvPicPr>
+                  <pic:blipFill>
                     <a:blip r:embed="rId14"/>
                     <a:stretch>
                       <a:fillRect/>
@@ -581,69 +584,30 @@
                   <pic:spPr>
                     <a:xfrm>
                       <a:off x="0" y="0"/>
-                      <a:ext cx="2727960" cy="790575"/>
-                    </a:xfrm>
-                    <a:prstGeom prst="rect">
-                      <a:avLst/>
-                    </a:prstGeom>
-                    <a:noFill/>
-                    <a:ln>
-                      <a:noFill/>
-                    </a:ln>
-                  </pic:spPr>
-                </pic:pic>
-              </a:graphicData>
-            </a:graphic>
-          </wp:inline>
-        </w:drawing>
-      </w:r>
-    </w:p>
-    <w:p/>
-    <w:p>
-      <w:r>
-        <w:drawing>
-          <wp:inline distT="0" distB="0" distL="114300" distR="114300">
-            <wp:extent cx="5266690" cy="861060"/>
-            <wp:effectExtent l="0" t="0" r="10160" b="15240"/>
-            <wp:docPr id="9" name="Imagen 9"/>
-            <wp:cNvGraphicFramePr>
-              <a:graphicFrameLocks xmlns:a="http://schemas.openxmlformats.org/drawingml/2006/main" noChangeAspect="1"/>
-            </wp:cNvGraphicFramePr>
-            <a:graphic xmlns:a="http://schemas.openxmlformats.org/drawingml/2006/main">
-              <a:graphicData uri="http://schemas.openxmlformats.org/drawingml/2006/picture">
-                <pic:pic xmlns:pic="http://schemas.openxmlformats.org/drawingml/2006/picture">
-                  <pic:nvPicPr>
-                    <pic:cNvPr id="9" name="Imagen 9"/>
-                    <pic:cNvPicPr>
-                      <a:picLocks noChangeAspect="1"/>
-                    </pic:cNvPicPr>
-                  </pic:nvPicPr>
-                  <pic:blipFill>
-                    <a:blip r:embed="rId15"/>
-                    <a:stretch>
-                      <a:fillRect/>
-                    </a:stretch>
-                  </pic:blipFill>
-                  <pic:spPr>
-                    <a:xfrm>
-                      <a:off x="0" y="0"/>
-                      <a:ext cx="5266690" cy="861060"/>
-                    </a:xfrm>
-                    <a:prstGeom prst="rect">
-                      <a:avLst/>
-                    </a:prstGeom>
-                    <a:noFill/>
-                    <a:ln>
-                      <a:noFill/>
-                    </a:ln>
-                  </pic:spPr>
-                </pic:pic>
-              </a:graphicData>
-            </a:graphic>
-          </wp:inline>
-        </w:drawing>
-      </w:r>
-    </w:p>
+                      <a:ext cx="3919220" cy="909320"/>
+                    </a:xfrm>
+                    <a:prstGeom prst="rect">
+                      <a:avLst/>
+                    </a:prstGeom>
+                    <a:noFill/>
+                    <a:ln>
+                      <a:noFill/>
+                    </a:ln>
+                  </pic:spPr>
+                </pic:pic>
+              </a:graphicData>
+            </a:graphic>
+          </wp:inline>
+        </w:drawing>
+      </w:r>
+    </w:p>
+    <w:p/>
+    <w:p/>
+    <w:p/>
+    <w:p/>
+    <w:p/>
+    <w:p/>
+    <w:p/>
     <w:p/>
     <w:p>
       <w:pPr>
@@ -680,7 +644,7 @@
                     </pic:cNvPicPr>
                   </pic:nvPicPr>
                   <pic:blipFill>
-                    <a:blip r:embed="rId16"/>
+                    <a:blip r:embed="rId15"/>
                     <a:stretch>
                       <a:fillRect/>
                     </a:stretch>
@@ -704,6 +668,7 @@
           </wp:inline>
         </w:drawing>
       </w:r>
+      <w:bookmarkStart w:id="0" w:name="_GoBack"/>
       <w:r>
         <w:drawing>
           <wp:inline distT="0" distB="0" distL="114300" distR="114300">
@@ -723,7 +688,7 @@
                     </pic:cNvPicPr>
                   </pic:nvPicPr>
                   <pic:blipFill>
-                    <a:blip r:embed="rId17"/>
+                    <a:blip r:embed="rId16"/>
                     <a:stretch>
                       <a:fillRect/>
                     </a:stretch>
@@ -747,6 +712,7 @@
           </wp:inline>
         </w:drawing>
       </w:r>
+      <w:bookmarkEnd w:id="0"/>
     </w:p>
     <w:p/>
     <w:p>
@@ -784,7 +750,7 @@
                     </pic:cNvPicPr>
                   </pic:nvPicPr>
                   <pic:blipFill>
-                    <a:blip r:embed="rId18"/>
+                    <a:blip r:embed="rId17"/>
                     <a:stretch>
                       <a:fillRect/>
                     </a:stretch>
@@ -829,7 +795,7 @@
                     </pic:cNvPicPr>
                   </pic:nvPicPr>
                   <pic:blipFill>
-                    <a:blip r:embed="rId19"/>
+                    <a:blip r:embed="rId18"/>
                     <a:stretch>
                       <a:fillRect/>
                     </a:stretch>
@@ -881,16 +847,7 @@
           <w:rFonts w:hint="default"/>
           <w:lang w:val="es-ES"/>
         </w:rPr>
-        <w:t>Intenta cerrarla pero me da este error y no cambia el botón de Google de loguear</w:t>
-      </w:r>
-      <w:bookmarkStart w:id="0" w:name="_GoBack"/>
-      <w:bookmarkEnd w:id="0"/>
-      <w:r>
-        <w:rPr>
-          <w:rFonts w:hint="default"/>
-          <w:lang w:val="es-ES"/>
-        </w:rPr>
-        <w:t>:</w:t>
+        <w:t>Intenta cerrarla pero me da este error y no cambia el botón de Google de loguear:</w:t>
       </w:r>
     </w:p>
     <w:p>
@@ -919,7 +876,7 @@
                     </pic:cNvPicPr>
                   </pic:nvPicPr>
                   <pic:blipFill>
-                    <a:blip r:embed="rId20"/>
+                    <a:blip r:embed="rId19"/>
                     <a:stretch>
                       <a:fillRect/>
                     </a:stretch>
@@ -1030,7 +987,7 @@
     <w:lsdException w:qFormat="1" w:unhideWhenUsed="0" w:uiPriority="0" w:semiHidden="0" w:name="Title"/>
     <w:lsdException w:unhideWhenUsed="0" w:uiPriority="0" w:semiHidden="0" w:name="Closing"/>
     <w:lsdException w:unhideWhenUsed="0" w:uiPriority="0" w:semiHidden="0" w:name="Signature"/>
-    <w:lsdException w:unhideWhenUsed="0" w:uiPriority="0" w:name="Default Paragraph Font"/>
+    <w:lsdException w:qFormat="1" w:unhideWhenUsed="0" w:uiPriority="0" w:name="Default Paragraph Font"/>
     <w:lsdException w:unhideWhenUsed="0" w:uiPriority="0" w:semiHidden="0" w:name="Body Text"/>
     <w:lsdException w:unhideWhenUsed="0" w:uiPriority="0" w:semiHidden="0" w:name="Body Text Indent"/>
     <w:lsdException w:unhideWhenUsed="0" w:uiPriority="0" w:semiHidden="0" w:name="List Continue"/>
@@ -1128,6 +1085,7 @@
   <w:style w:type="character" w:default="1" w:styleId="2">
     <w:name w:val="Default Paragraph Font"/>
     <w:semiHidden/>
+    <w:qFormat/>
     <w:uiPriority w:val="0"/>
   </w:style>
   <w:style w:type="table" w:default="1" w:styleId="3">

</xml_diff>